<commit_message>
Updated Resume links and skills
</commit_message>
<xml_diff>
--- a/public/data/resume/Resume for Ryan Michael Bucinell.docx
+++ b/public/data/resume/Resume for Ryan Michael Bucinell.docx
@@ -111,68 +111,62 @@
                 <w:sz w:val="18"/>
               </w:rPr>
             </w:pPr>
+            <w:r>
+              <w:rPr>
+                <w:rFonts w:ascii="Segoe UI Emoji" w:hAnsi="Segoe UI Emoji" w:cs="Segoe UI Emoji"/>
+                <w:b w:val="0"/>
+                <w:bCs/>
+                <w:sz w:val="16"/>
+                <w:szCs w:val="14"/>
+              </w:rPr>
+              <w:t>📧</w:t>
+            </w:r>
+            <w:r>
+              <w:rPr>
+                <w:rFonts w:ascii="Segoe UI Emoji" w:hAnsi="Segoe UI Emoji" w:cs="Segoe UI Emoji"/>
+                <w:sz w:val="16"/>
+                <w:szCs w:val="14"/>
+              </w:rPr>
+              <w:t xml:space="preserve"> </w:t>
+            </w:r>
             <w:hyperlink r:id="rId8" w:history="1">
               <w:r>
                 <w:rPr>
+                  <w:rStyle w:val="Hyperlink"/>
+                  <w:color w:val="1D824C" w:themeColor="accent1"/>
                   <w:sz w:val="16"/>
                   <w:szCs w:val="14"/>
+                  <w:u w:val="none"/>
                 </w:rPr>
                 <w:t>rbucinell@gmail.com</w:t>
               </w:r>
             </w:hyperlink>
             <w:r>
               <w:rPr>
-                <w:sz w:val="18"/>
-                <w:szCs w:val="20"/>
+                <w:sz w:val="16"/>
+                <w:szCs w:val="14"/>
               </w:rPr>
               <w:t xml:space="preserve"> </w:t>
             </w:r>
-            <w:sdt>
-              <w:sdtPr>
-                <w:rPr>
-                  <w:sz w:val="18"/>
-                  <w:szCs w:val="20"/>
-                </w:rPr>
-                <w:alias w:val="Divider dot:"/>
-                <w:tag w:val="Divider dot:"/>
-                <w:id w:val="2000459528"/>
-                <w:placeholder>
-                  <w:docPart w:val="0E1DA9C4AF494769A143A09A31361C18"/>
-                </w:placeholder>
-                <w:temporary/>
-                <w:showingPlcHdr/>
-                <w15:appearance w15:val="hidden"/>
-              </w:sdtPr>
-              <w:sdtContent>
-                <w:r>
-                  <w:rPr>
-                    <w:sz w:val="18"/>
-                    <w:szCs w:val="20"/>
-                  </w:rPr>
-                  <w:t>·</w:t>
-                </w:r>
-              </w:sdtContent>
-            </w:sdt>
+            <w:r>
+              <w:t xml:space="preserve"> </w:t>
+            </w:r>
             <w:r>
               <w:rPr>
-                <w:sz w:val="18"/>
-                <w:szCs w:val="20"/>
+                <w:rFonts w:ascii="Segoe UI Emoji" w:hAnsi="Segoe UI Emoji" w:cs="Segoe UI Emoji"/>
+                <w:b w:val="0"/>
+                <w:bCs/>
+                <w:sz w:val="16"/>
+                <w:szCs w:val="14"/>
               </w:rPr>
-              <w:t xml:space="preserve"> </w:t>
+              <w:t>🌐</w:t>
             </w:r>
             <w:r>
               <w:rPr>
                 <w:sz w:val="16"/>
                 <w:szCs w:val="14"/>
               </w:rPr>
-              <w:t>Website</w:t>
-            </w:r>
-            <w:r>
-              <w:rPr>
-                <w:sz w:val="18"/>
-                <w:szCs w:val="20"/>
-              </w:rPr>
-              <w:t xml:space="preserve">: </w:t>
+              <w:t xml:space="preserve"> </w:t>
             </w:r>
             <w:hyperlink r:id="rId9" w:history="1">
               <w:r>
@@ -193,45 +187,74 @@
             </w:hyperlink>
             <w:r>
               <w:rPr>
-                <w:sz w:val="18"/>
-                <w:szCs w:val="20"/>
+                <w:sz w:val="16"/>
+                <w:szCs w:val="14"/>
+              </w:rPr>
+              <w:t xml:space="preserve">  </w:t>
+            </w:r>
+            <w:r>
+              <w:rPr>
+                <w:sz w:val="16"/>
+                <w:szCs w:val="14"/>
               </w:rPr>
               <w:t xml:space="preserve"> </w:t>
             </w:r>
-            <w:sdt>
-              <w:sdtPr>
-                <w:rPr>
-                  <w:sz w:val="18"/>
-                  <w:szCs w:val="20"/>
-                </w:rPr>
-                <w:alias w:val="Divider dot:"/>
-                <w:tag w:val="Divider dot:"/>
-                <w:id w:val="759871761"/>
-                <w:placeholder>
-                  <w:docPart w:val="DE72A6403AAB4C9A957D15134FCF526F"/>
-                </w:placeholder>
-                <w:temporary/>
-                <w:showingPlcHdr/>
-                <w15:appearance w15:val="hidden"/>
-              </w:sdtPr>
-              <w:sdtContent>
-                <w:r>
-                  <w:rPr>
-                    <w:sz w:val="18"/>
-                    <w:szCs w:val="20"/>
-                  </w:rPr>
-                  <w:t>·</w:t>
-                </w:r>
-              </w:sdtContent>
-            </w:sdt>
             <w:r>
               <w:rPr>
-                <w:sz w:val="18"/>
-                <w:szCs w:val="20"/>
+                <w:noProof/>
+                <w:sz w:val="16"/>
+                <w:szCs w:val="14"/>
               </w:rPr>
-              <w:t xml:space="preserve">  </w:t>
+              <w:drawing>
+                <wp:inline distT="0" distB="0" distL="0" distR="0" wp14:anchorId="35D979D3" wp14:editId="68631D2E">
+                  <wp:extent cx="101556" cy="94303"/>
+                  <wp:effectExtent l="0" t="0" r="0" b="1270"/>
+                  <wp:docPr id="14458111" name="Picture 2"/>
+                  <wp:cNvGraphicFramePr>
+                    <a:graphicFrameLocks xmlns:a="http://schemas.openxmlformats.org/drawingml/2006/main" noChangeAspect="1"/>
+                  </wp:cNvGraphicFramePr>
+                  <a:graphic xmlns:a="http://schemas.openxmlformats.org/drawingml/2006/main">
+                    <a:graphicData uri="http://schemas.openxmlformats.org/drawingml/2006/picture">
+                      <pic:pic xmlns:pic="http://schemas.openxmlformats.org/drawingml/2006/picture">
+                        <pic:nvPicPr>
+                          <pic:cNvPr id="14458111" name="Picture 14458111"/>
+                          <pic:cNvPicPr/>
+                        </pic:nvPicPr>
+                        <pic:blipFill>
+                          <a:blip r:embed="rId10">
+                            <a:extLst>
+                              <a:ext uri="{28A0092B-C50C-407E-A947-70E740481C1C}">
+                                <a14:useLocalDpi xmlns:a14="http://schemas.microsoft.com/office/drawing/2010/main" val="0"/>
+                              </a:ext>
+                            </a:extLst>
+                          </a:blip>
+                          <a:stretch>
+                            <a:fillRect/>
+                          </a:stretch>
+                        </pic:blipFill>
+                        <pic:spPr>
+                          <a:xfrm>
+                            <a:off x="0" y="0"/>
+                            <a:ext cx="119891" cy="111328"/>
+                          </a:xfrm>
+                          <a:prstGeom prst="rect">
+                            <a:avLst/>
+                          </a:prstGeom>
+                        </pic:spPr>
+                      </pic:pic>
+                    </a:graphicData>
+                  </a:graphic>
+                </wp:inline>
+              </w:drawing>
             </w:r>
-            <w:hyperlink r:id="rId10" w:history="1">
+            <w:r>
+              <w:rPr>
+                <w:sz w:val="16"/>
+                <w:szCs w:val="14"/>
+              </w:rPr>
+              <w:t xml:space="preserve"> </w:t>
+            </w:r>
+            <w:hyperlink r:id="rId11" w:history="1">
               <w:r>
                 <w:rPr>
                   <w:sz w:val="16"/>
@@ -251,11 +274,91 @@
             </w:hyperlink>
             <w:r>
               <w:rPr>
-                <w:sz w:val="18"/>
-                <w:szCs w:val="20"/>
+                <w:sz w:val="16"/>
+                <w:szCs w:val="14"/>
+              </w:rPr>
+              <w:t xml:space="preserve">  </w:t>
+            </w:r>
+            <w:r>
+              <w:rPr>
+                <w:sz w:val="16"/>
+                <w:szCs w:val="14"/>
               </w:rPr>
               <w:t xml:space="preserve"> </w:t>
             </w:r>
+            <w:r>
+              <w:rPr>
+                <w:noProof/>
+                <w:sz w:val="16"/>
+                <w:szCs w:val="14"/>
+              </w:rPr>
+              <w:drawing>
+                <wp:inline distT="0" distB="0" distL="0" distR="0" wp14:anchorId="444E6545" wp14:editId="6F03CB1E">
+                  <wp:extent cx="95217" cy="95217"/>
+                  <wp:effectExtent l="0" t="0" r="635" b="635"/>
+                  <wp:docPr id="415167554" name="Picture 4"/>
+                  <wp:cNvGraphicFramePr>
+                    <a:graphicFrameLocks xmlns:a="http://schemas.openxmlformats.org/drawingml/2006/main" noChangeAspect="1"/>
+                  </wp:cNvGraphicFramePr>
+                  <a:graphic xmlns:a="http://schemas.openxmlformats.org/drawingml/2006/main">
+                    <a:graphicData uri="http://schemas.openxmlformats.org/drawingml/2006/picture">
+                      <pic:pic xmlns:pic="http://schemas.openxmlformats.org/drawingml/2006/picture">
+                        <pic:nvPicPr>
+                          <pic:cNvPr id="415167554" name="Picture 415167554"/>
+                          <pic:cNvPicPr/>
+                        </pic:nvPicPr>
+                        <pic:blipFill>
+                          <a:blip r:embed="rId12">
+                            <a:extLst>
+                              <a:ext uri="{28A0092B-C50C-407E-A947-70E740481C1C}">
+                                <a14:useLocalDpi xmlns:a14="http://schemas.microsoft.com/office/drawing/2010/main" val="0"/>
+                              </a:ext>
+                            </a:extLst>
+                          </a:blip>
+                          <a:stretch>
+                            <a:fillRect/>
+                          </a:stretch>
+                        </pic:blipFill>
+                        <pic:spPr>
+                          <a:xfrm>
+                            <a:off x="0" y="0"/>
+                            <a:ext cx="97301" cy="97301"/>
+                          </a:xfrm>
+                          <a:prstGeom prst="rect">
+                            <a:avLst/>
+                          </a:prstGeom>
+                        </pic:spPr>
+                      </pic:pic>
+                    </a:graphicData>
+                  </a:graphic>
+                </wp:inline>
+              </w:drawing>
+            </w:r>
+            <w:r>
+              <w:rPr>
+                <w:sz w:val="16"/>
+                <w:szCs w:val="14"/>
+              </w:rPr>
+              <w:t xml:space="preserve"> </w:t>
+            </w:r>
+            <w:hyperlink r:id="rId13" w:history="1">
+              <w:r>
+                <w:rPr>
+                  <w:sz w:val="16"/>
+                  <w:szCs w:val="14"/>
+                </w:rPr>
+                <w:t>github.com/</w:t>
+              </w:r>
+              <w:proofErr w:type="spellStart"/>
+              <w:r>
+                <w:rPr>
+                  <w:sz w:val="16"/>
+                  <w:szCs w:val="14"/>
+                </w:rPr>
+                <w:t>rbucinell</w:t>
+              </w:r>
+              <w:proofErr w:type="spellEnd"/>
+            </w:hyperlink>
           </w:p>
         </w:tc>
       </w:tr>
@@ -399,6 +502,13 @@
               </w:rPr>
               <w:t>Draft Kings</w:t>
             </w:r>
+            <w:r>
+              <w:rPr>
+                <w:rStyle w:val="SubtleReference"/>
+                <w:sz w:val="24"/>
+              </w:rPr>
+              <w:t xml:space="preserve"> | Casino Platform</w:t>
+            </w:r>
           </w:p>
           <w:p>
             <w:pPr>
@@ -420,7 +530,47 @@
                 <w:sz w:val="18"/>
                 <w:szCs w:val="22"/>
               </w:rPr>
-              <w:t>Designed and developed RESTful microservices utilizing C# .NET core and MySQL databases</w:t>
+              <w:t xml:space="preserve">Designed and developed RESTful microservices utilizing C# .NET </w:t>
+            </w:r>
+            <w:r>
+              <w:rPr>
+                <w:rFonts w:eastAsiaTheme="minorHAnsi" w:cstheme="minorBidi"/>
+                <w:b w:val="0"/>
+                <w:caps w:val="0"/>
+                <w:sz w:val="18"/>
+                <w:szCs w:val="22"/>
+              </w:rPr>
+              <w:t>C</w:t>
+            </w:r>
+            <w:r>
+              <w:rPr>
+                <w:rFonts w:eastAsiaTheme="minorHAnsi" w:cstheme="minorBidi"/>
+                <w:b w:val="0"/>
+                <w:caps w:val="0"/>
+                <w:sz w:val="18"/>
+                <w:szCs w:val="22"/>
+              </w:rPr>
+              <w:t xml:space="preserve">ore </w:t>
+            </w:r>
+            <w:r>
+              <w:rPr>
+                <w:rFonts w:eastAsiaTheme="minorHAnsi" w:cstheme="minorBidi"/>
+                <w:b w:val="0"/>
+                <w:caps w:val="0"/>
+                <w:sz w:val="18"/>
+                <w:szCs w:val="22"/>
+              </w:rPr>
+              <w:t xml:space="preserve">6.0 </w:t>
+            </w:r>
+            <w:r>
+              <w:rPr>
+                <w:rFonts w:eastAsiaTheme="minorHAnsi" w:cstheme="minorBidi"/>
+                <w:b w:val="0"/>
+                <w:caps w:val="0"/>
+                <w:sz w:val="18"/>
+                <w:szCs w:val="22"/>
+              </w:rPr>
+              <w:t>and MySQL databases</w:t>
             </w:r>
             <w:r>
               <w:rPr>
@@ -688,19 +838,13 @@
               <w:rPr>
                 <w:sz w:val="18"/>
               </w:rPr>
-              <w:t>nov ‘16 – jun ’19 (CONTRACTOR)</w:t>
+              <w:t>nov ‘16 –</w:t>
             </w:r>
             <w:r>
               <w:rPr>
                 <w:sz w:val="18"/>
               </w:rPr>
-              <w:t xml:space="preserve">, </w:t>
-            </w:r>
-            <w:r>
-              <w:rPr>
-                <w:sz w:val="18"/>
-              </w:rPr>
-              <w:t xml:space="preserve">jun ‘19 – </w:t>
+              <w:t xml:space="preserve"> </w:t>
             </w:r>
             <w:r>
               <w:rPr>
@@ -908,7 +1052,8 @@
               <w:pStyle w:val="Heading2"/>
               <w:contextualSpacing w:val="0"/>
               <w:rPr>
-                <w:sz w:val="22"/>
+                <w:sz w:val="16"/>
+                <w:szCs w:val="20"/>
               </w:rPr>
             </w:pPr>
             <w:r>
@@ -922,7 +1067,52 @@
                 <w:rStyle w:val="SubtleReference"/>
                 <w:sz w:val="22"/>
               </w:rPr>
-              <w:t>Harris | Communications (Mindex technologies)</w:t>
+              <w:t>L3H</w:t>
+            </w:r>
+            <w:r>
+              <w:rPr>
+                <w:rStyle w:val="SubtleReference"/>
+                <w:sz w:val="22"/>
+              </w:rPr>
+              <w:t xml:space="preserve">arris | </w:t>
+            </w:r>
+            <w:r>
+              <w:rPr>
+                <w:rStyle w:val="SubtleReference"/>
+                <w:sz w:val="22"/>
+              </w:rPr>
+              <w:t xml:space="preserve">RF </w:t>
+            </w:r>
+            <w:r>
+              <w:rPr>
+                <w:rStyle w:val="SubtleReference"/>
+                <w:sz w:val="22"/>
+              </w:rPr>
+              <w:t xml:space="preserve">Communications </w:t>
+            </w:r>
+            <w:r>
+              <w:rPr>
+                <w:rStyle w:val="SubtleReference"/>
+                <w:sz w:val="16"/>
+                <w:szCs w:val="20"/>
+              </w:rPr>
+              <w:t>(</w:t>
+            </w:r>
+            <w:r>
+              <w:rPr>
+                <w:rStyle w:val="SubtleReference"/>
+                <w:sz w:val="16"/>
+                <w:szCs w:val="20"/>
+              </w:rPr>
+              <w:t>Contracted via m</w:t>
+            </w:r>
+            <w:r>
+              <w:rPr>
+                <w:rStyle w:val="SubtleReference"/>
+                <w:sz w:val="16"/>
+                <w:szCs w:val="20"/>
+              </w:rPr>
+              <w:t>index technologies)</w:t>
             </w:r>
           </w:p>
           <w:p>
@@ -1023,7 +1213,31 @@
                 <w:rStyle w:val="SubtleReference"/>
                 <w:sz w:val="22"/>
               </w:rPr>
-              <w:t>Xerox Corporation (Mindex technologies)</w:t>
+              <w:t xml:space="preserve">Xerox Corporation </w:t>
+            </w:r>
+            <w:r>
+              <w:rPr>
+                <w:rStyle w:val="SubtleReference"/>
+                <w:sz w:val="16"/>
+                <w:szCs w:val="20"/>
+              </w:rPr>
+              <w:t>(</w:t>
+            </w:r>
+            <w:r>
+              <w:rPr>
+                <w:rStyle w:val="SubtleReference"/>
+                <w:sz w:val="16"/>
+                <w:szCs w:val="20"/>
+              </w:rPr>
+              <w:t>Contracted via m</w:t>
+            </w:r>
+            <w:r>
+              <w:rPr>
+                <w:rStyle w:val="SubtleReference"/>
+                <w:sz w:val="16"/>
+                <w:szCs w:val="20"/>
+              </w:rPr>
+              <w:t>index technologies)</w:t>
             </w:r>
           </w:p>
           <w:p>
@@ -1142,7 +1356,31 @@
                 <w:rStyle w:val="SubtleReference"/>
                 <w:sz w:val="22"/>
               </w:rPr>
-              <w:t>Xerox Corporation (Mindex technologies)</w:t>
+              <w:t xml:space="preserve">Xerox Corporation </w:t>
+            </w:r>
+            <w:r>
+              <w:rPr>
+                <w:rStyle w:val="SubtleReference"/>
+                <w:sz w:val="16"/>
+                <w:szCs w:val="20"/>
+              </w:rPr>
+              <w:t>(</w:t>
+            </w:r>
+            <w:r>
+              <w:rPr>
+                <w:rStyle w:val="SubtleReference"/>
+                <w:sz w:val="16"/>
+                <w:szCs w:val="20"/>
+              </w:rPr>
+              <w:t>Contracted via m</w:t>
+            </w:r>
+            <w:r>
+              <w:rPr>
+                <w:rStyle w:val="SubtleReference"/>
+                <w:sz w:val="16"/>
+                <w:szCs w:val="20"/>
+              </w:rPr>
+              <w:t>index technologies)</w:t>
             </w:r>
           </w:p>
           <w:p>
@@ -1404,6 +1642,260 @@
             </w:pPr>
             <w:r>
               <w:rPr>
+                <w:b/>
+                <w:bCs/>
+                <w:sz w:val="18"/>
+              </w:rPr>
+              <w:t>Languages:</w:t>
+            </w:r>
+            <w:r>
+              <w:rPr>
+                <w:sz w:val="18"/>
+              </w:rPr>
+              <w:t xml:space="preserve"> C#, Typescript, JavaScript, Python</w:t>
+            </w:r>
+            <w:r>
+              <w:rPr>
+                <w:sz w:val="18"/>
+              </w:rPr>
+              <w:t>,</w:t>
+            </w:r>
+            <w:r>
+              <w:rPr>
+                <w:sz w:val="18"/>
+              </w:rPr>
+              <w:t xml:space="preserve"> Java,</w:t>
+            </w:r>
+            <w:r>
+              <w:rPr>
+                <w:sz w:val="18"/>
+              </w:rPr>
+              <w:t xml:space="preserve"> </w:t>
+            </w:r>
+            <w:proofErr w:type="gramStart"/>
+            <w:r>
+              <w:rPr>
+                <w:sz w:val="18"/>
+              </w:rPr>
+              <w:t>SQL</w:t>
+            </w:r>
+            <w:r>
+              <w:rPr>
+                <w:sz w:val="18"/>
+              </w:rPr>
+              <w:t xml:space="preserve"> </w:t>
+            </w:r>
+            <w:r>
+              <w:rPr>
+                <w:sz w:val="18"/>
+              </w:rPr>
+              <w:t>,</w:t>
+            </w:r>
+            <w:proofErr w:type="gramEnd"/>
+            <w:r>
+              <w:rPr>
+                <w:sz w:val="18"/>
+              </w:rPr>
+              <w:t xml:space="preserve"> </w:t>
+            </w:r>
+            <w:r>
+              <w:rPr>
+                <w:sz w:val="18"/>
+              </w:rPr>
+              <w:t xml:space="preserve">HTML, </w:t>
+            </w:r>
+            <w:proofErr w:type="spellStart"/>
+            <w:r>
+              <w:rPr>
+                <w:sz w:val="18"/>
+              </w:rPr>
+              <w:t>CSS</w:t>
+            </w:r>
+            <w:r>
+              <w:rPr>
+                <w:sz w:val="18"/>
+              </w:rPr>
+              <w:t>,</w:t>
+            </w:r>
+            <w:r>
+              <w:rPr>
+                <w:sz w:val="18"/>
+              </w:rPr>
+              <w:t>Batch</w:t>
+            </w:r>
+            <w:proofErr w:type="spellEnd"/>
+            <w:r>
+              <w:rPr>
+                <w:sz w:val="18"/>
+              </w:rPr>
+              <w:t xml:space="preserve">, </w:t>
+            </w:r>
+            <w:proofErr w:type="spellStart"/>
+            <w:r>
+              <w:rPr>
+                <w:sz w:val="18"/>
+              </w:rPr>
+              <w:t>Powershell</w:t>
+            </w:r>
+            <w:proofErr w:type="spellEnd"/>
+            <w:r>
+              <w:rPr>
+                <w:sz w:val="18"/>
+              </w:rPr>
+              <w:t>, YAML, JSON, XML, XSLT, Ruby</w:t>
+            </w:r>
+          </w:p>
+          <w:p>
+            <w:pPr>
+              <w:pStyle w:val="ListBullet"/>
+              <w:contextualSpacing w:val="0"/>
+              <w:rPr>
+                <w:sz w:val="18"/>
+              </w:rPr>
+            </w:pPr>
+            <w:r>
+              <w:rPr>
+                <w:b/>
+                <w:bCs/>
+                <w:sz w:val="18"/>
+              </w:rPr>
+              <w:t>Database</w:t>
+            </w:r>
+            <w:r>
+              <w:rPr>
+                <w:b/>
+                <w:bCs/>
+                <w:sz w:val="18"/>
+              </w:rPr>
+              <w:t>s</w:t>
+            </w:r>
+            <w:r>
+              <w:rPr>
+                <w:sz w:val="18"/>
+              </w:rPr>
+              <w:t>: Microsoft SQL Servers, Oracle SQL</w:t>
+            </w:r>
+            <w:r>
+              <w:rPr>
+                <w:sz w:val="18"/>
+              </w:rPr>
+              <w:t>, MySQ</w:t>
+            </w:r>
+            <w:r>
+              <w:rPr>
+                <w:sz w:val="18"/>
+              </w:rPr>
+              <w:t>L</w:t>
+            </w:r>
+            <w:r>
+              <w:rPr>
+                <w:sz w:val="18"/>
+              </w:rPr>
+              <w:t>, SQLite</w:t>
+            </w:r>
+            <w:r>
+              <w:rPr>
+                <w:sz w:val="18"/>
+              </w:rPr>
+              <w:t xml:space="preserve"> </w:t>
+            </w:r>
+          </w:p>
+          <w:p>
+            <w:pPr>
+              <w:pStyle w:val="ListBullet"/>
+              <w:contextualSpacing w:val="0"/>
+              <w:rPr>
+                <w:sz w:val="18"/>
+              </w:rPr>
+            </w:pPr>
+            <w:r>
+              <w:rPr>
+                <w:b/>
+                <w:bCs/>
+                <w:sz w:val="18"/>
+              </w:rPr>
+              <w:t>Frameworks:</w:t>
+            </w:r>
+            <w:r>
+              <w:rPr>
+                <w:sz w:val="18"/>
+              </w:rPr>
+              <w:t xml:space="preserve"> .NET Framework, ASP.NET, .NET Core, </w:t>
+            </w:r>
+            <w:r>
+              <w:rPr>
+                <w:sz w:val="18"/>
+              </w:rPr>
+              <w:t xml:space="preserve">Node.JS, </w:t>
+            </w:r>
+            <w:r>
+              <w:rPr>
+                <w:sz w:val="18"/>
+              </w:rPr>
+              <w:t xml:space="preserve">Angular.JS, React, Express.JS, Bootstrap, </w:t>
+            </w:r>
+            <w:r>
+              <w:rPr>
+                <w:sz w:val="18"/>
+              </w:rPr>
+              <w:t xml:space="preserve">Spring Boot, </w:t>
+            </w:r>
+            <w:r>
+              <w:rPr>
+                <w:sz w:val="18"/>
+              </w:rPr>
+              <w:t>Flask</w:t>
+            </w:r>
+          </w:p>
+          <w:p>
+            <w:pPr>
+              <w:pStyle w:val="ListBullet"/>
+              <w:contextualSpacing w:val="0"/>
+              <w:rPr>
+                <w:sz w:val="18"/>
+              </w:rPr>
+            </w:pPr>
+            <w:r>
+              <w:rPr>
+                <w:b/>
+                <w:bCs/>
+                <w:sz w:val="18"/>
+              </w:rPr>
+              <w:t>Technologies:</w:t>
+            </w:r>
+            <w:r>
+              <w:rPr>
+                <w:sz w:val="18"/>
+              </w:rPr>
+              <w:t xml:space="preserve"> AWS (SQS, SNS, S3), ServiceNow, OpenShift, Docker, K8s, Rancher, Gatling, WSL</w:t>
+            </w:r>
+          </w:p>
+        </w:tc>
+        <w:tc>
+          <w:tcPr>
+            <w:tcW w:w="5543" w:type="dxa"/>
+            <w:tcMar>
+              <w:left w:w="360" w:type="dxa"/>
+            </w:tcMar>
+          </w:tcPr>
+          <w:p>
+            <w:pPr>
+              <w:pStyle w:val="ListBullet"/>
+              <w:contextualSpacing w:val="0"/>
+              <w:rPr>
+                <w:sz w:val="18"/>
+              </w:rPr>
+            </w:pPr>
+            <w:r>
+              <w:rPr>
+                <w:b/>
+                <w:bCs/>
+                <w:sz w:val="18"/>
+              </w:rPr>
+              <w:t xml:space="preserve">Development Tools: </w:t>
+            </w:r>
+            <w:r>
+              <w:rPr>
                 <w:sz w:val="18"/>
               </w:rPr>
               <w:t>Visual Studio</w:t>
@@ -1426,13 +1918,7 @@
               <w:rPr>
                 <w:sz w:val="18"/>
               </w:rPr>
-              <w:t xml:space="preserve">, </w:t>
-            </w:r>
-            <w:r>
-              <w:rPr>
-                <w:sz w:val="18"/>
-              </w:rPr>
-              <w:t xml:space="preserve">JetBrains </w:t>
+              <w:t xml:space="preserve">, JetBrains </w:t>
             </w:r>
             <w:proofErr w:type="spellStart"/>
             <w:proofErr w:type="gramStart"/>
@@ -1484,6 +1970,12 @@
               </w:rPr>
               <w:t>, SSIS Development Tools</w:t>
             </w:r>
+            <w:r>
+              <w:rPr>
+                <w:sz w:val="18"/>
+              </w:rPr>
+              <w:t xml:space="preserve">, </w:t>
+            </w:r>
           </w:p>
           <w:p>
             <w:pPr>
@@ -1495,71 +1987,35 @@
             </w:pPr>
             <w:r>
               <w:rPr>
+                <w:b/>
+                <w:bCs/>
                 <w:sz w:val="18"/>
               </w:rPr>
-              <w:t>Microsoft TFS,</w:t>
+              <w:t xml:space="preserve">Dev Ops: </w:t>
             </w:r>
             <w:r>
               <w:rPr>
                 <w:sz w:val="18"/>
               </w:rPr>
-              <w:t xml:space="preserve"> </w:t>
-            </w:r>
-            <w:proofErr w:type="spellStart"/>
-            <w:r>
-              <w:rPr>
-                <w:sz w:val="18"/>
-              </w:rPr>
-              <w:t>Merrant</w:t>
-            </w:r>
-            <w:proofErr w:type="spellEnd"/>
-            <w:r>
-              <w:rPr>
-                <w:sz w:val="18"/>
-              </w:rPr>
-              <w:t xml:space="preserve"> Ve</w:t>
+              <w:t>Git, Atlassian Tools</w:t>
             </w:r>
             <w:r>
               <w:rPr>
                 <w:sz w:val="18"/>
               </w:rPr>
-              <w:t>rsion Manager, Subversion, Git</w:t>
+              <w:t xml:space="preserve"> (</w:t>
             </w:r>
-          </w:p>
-          <w:p>
-            <w:pPr>
-              <w:pStyle w:val="ListBullet"/>
-              <w:numPr>
-                <w:ilvl w:val="0"/>
-                <w:numId w:val="0"/>
-              </w:numPr>
-              <w:contextualSpacing w:val="0"/>
-              <w:rPr>
-                <w:sz w:val="18"/>
-              </w:rPr>
-            </w:pPr>
-          </w:p>
-        </w:tc>
-        <w:tc>
-          <w:tcPr>
-            <w:tcW w:w="5543" w:type="dxa"/>
-            <w:tcMar>
-              <w:left w:w="360" w:type="dxa"/>
-            </w:tcMar>
-          </w:tcPr>
-          <w:p>
-            <w:pPr>
-              <w:pStyle w:val="ListBullet"/>
-              <w:contextualSpacing w:val="0"/>
-              <w:rPr>
-                <w:sz w:val="18"/>
-              </w:rPr>
-            </w:pPr>
             <w:r>
               <w:rPr>
                 <w:sz w:val="18"/>
               </w:rPr>
-              <w:t xml:space="preserve">JIRA, </w:t>
+              <w:t>JIRA/Bitbucket/Bamboo/Confluence)</w:t>
+            </w:r>
+            <w:r>
+              <w:rPr>
+                <w:sz w:val="18"/>
+              </w:rPr>
+              <w:t xml:space="preserve">, </w:t>
             </w:r>
             <w:proofErr w:type="spellStart"/>
             <w:r>
@@ -1573,81 +2029,36 @@
               <w:rPr>
                 <w:sz w:val="18"/>
               </w:rPr>
-              <w:t xml:space="preserve"> Collaborator, Microsoft Office Suite </w:t>
-            </w:r>
-          </w:p>
-          <w:p>
-            <w:pPr>
-              <w:pStyle w:val="ListBullet"/>
-              <w:contextualSpacing w:val="0"/>
-              <w:rPr>
-                <w:sz w:val="18"/>
-              </w:rPr>
-            </w:pPr>
-            <w:r>
-              <w:rPr>
-                <w:sz w:val="18"/>
-              </w:rPr>
-              <w:t xml:space="preserve">Languages: C#, </w:t>
+              <w:t xml:space="preserve"> Collaborator,</w:t>
             </w:r>
             <w:r>
               <w:rPr>
                 <w:sz w:val="18"/>
               </w:rPr>
-              <w:t xml:space="preserve">Python, </w:t>
+              <w:t xml:space="preserve"> Jenkins, </w:t>
+            </w:r>
+            <w:proofErr w:type="gramStart"/>
+            <w:r>
+              <w:rPr>
+                <w:sz w:val="18"/>
+              </w:rPr>
+              <w:t xml:space="preserve">Octopus, </w:t>
             </w:r>
             <w:r>
               <w:rPr>
                 <w:sz w:val="18"/>
               </w:rPr>
-              <w:t xml:space="preserve">SQL, Java, C++, HTML, CSS, </w:t>
-            </w:r>
-            <w:r>
-              <w:rPr>
-                <w:sz w:val="18"/>
-              </w:rPr>
-              <w:t xml:space="preserve">Typescript, JavaScript, Batch, </w:t>
+              <w:t xml:space="preserve"> </w:t>
             </w:r>
             <w:proofErr w:type="spellStart"/>
             <w:r>
               <w:rPr>
                 <w:sz w:val="18"/>
               </w:rPr>
-              <w:t>Powershell</w:t>
+              <w:t>Graphana</w:t>
             </w:r>
             <w:proofErr w:type="spellEnd"/>
-            <w:r>
-              <w:rPr>
-                <w:sz w:val="18"/>
-              </w:rPr>
-              <w:t>, YAML, JSON, XML, XSLT</w:t>
-            </w:r>
-            <w:r>
-              <w:rPr>
-                <w:sz w:val="18"/>
-              </w:rPr>
-              <w:t>, Ruby</w:t>
-            </w:r>
-          </w:p>
-          <w:p>
-            <w:pPr>
-              <w:pStyle w:val="ListBullet"/>
-              <w:numPr>
-                <w:ilvl w:val="0"/>
-                <w:numId w:val="0"/>
-              </w:numPr>
-              <w:ind w:left="360"/>
-              <w:contextualSpacing w:val="0"/>
-              <w:rPr>
-                <w:sz w:val="18"/>
-              </w:rPr>
-            </w:pPr>
-            <w:r>
-              <w:rPr>
-                <w:sz w:val="18"/>
-              </w:rPr>
-              <w:t>Database: Microsoft SQL Servers, Oracle SQL</w:t>
-            </w:r>
+            <w:proofErr w:type="gramEnd"/>
             <w:r>
               <w:rPr>
                 <w:sz w:val="18"/>
@@ -1659,146 +2070,26 @@
               <w:rPr>
                 <w:sz w:val="18"/>
               </w:rPr>
-              <w:t>MySQl</w:t>
+              <w:t>DataDog</w:t>
             </w:r>
             <w:proofErr w:type="spellEnd"/>
-          </w:p>
-        </w:tc>
-      </w:tr>
-    </w:tbl>
-    <w:sdt>
-      <w:sdtPr>
-        <w:rPr>
-          <w:sz w:val="22"/>
-        </w:rPr>
-        <w:alias w:val="Activities:"/>
-        <w:tag w:val="Activities:"/>
-        <w:id w:val="1223332893"/>
-        <w:placeholder>
-          <w:docPart w:val="A28B206A23CD4D6A9866EDB08485BCD9"/>
-        </w:placeholder>
-        <w:temporary/>
-        <w:showingPlcHdr/>
-        <w15:appearance w15:val="hidden"/>
-      </w:sdtPr>
-      <w:sdtContent>
-        <w:p>
-          <w:pPr>
-            <w:pStyle w:val="Heading1"/>
-            <w:spacing w:before="0" w:after="0"/>
-            <w:rPr>
-              <w:sz w:val="22"/>
-            </w:rPr>
-          </w:pPr>
-          <w:r>
-            <w:rPr>
-              <w:sz w:val="20"/>
-              <w:szCs w:val="28"/>
-            </w:rPr>
-            <w:t>Activities</w:t>
-          </w:r>
-        </w:p>
-      </w:sdtContent>
-    </w:sdt>
-    <w:tbl>
-      <w:tblPr>
-        <w:tblStyle w:val="TableGrid"/>
-        <w:tblW w:w="5166" w:type="pct"/>
-        <w:tblCellMar>
-          <w:left w:w="0" w:type="dxa"/>
-          <w:right w:w="0" w:type="dxa"/>
-        </w:tblCellMar>
-        <w:tblLook w:val="04A0" w:firstRow="1" w:lastRow="0" w:firstColumn="1" w:lastColumn="0" w:noHBand="0" w:noVBand="1"/>
-      </w:tblPr>
-      <w:tblGrid>
-        <w:gridCol w:w="5579"/>
-        <w:gridCol w:w="5580"/>
-      </w:tblGrid>
-      <w:tr>
-        <w:trPr>
-          <w:trHeight w:val="645"/>
-        </w:trPr>
-        <w:tc>
-          <w:tcPr>
-            <w:tcW w:w="5579" w:type="dxa"/>
-          </w:tcPr>
-          <w:p>
-            <w:pPr>
-              <w:pStyle w:val="ListBullet"/>
-              <w:rPr>
-                <w:sz w:val="18"/>
-                <w:szCs w:val="18"/>
-              </w:rPr>
-            </w:pPr>
             <w:r>
               <w:rPr>
                 <w:sz w:val="18"/>
-                <w:szCs w:val="18"/>
               </w:rPr>
-              <w:t>Tutoring and teaching programming on-line.</w:t>
-            </w:r>
-          </w:p>
-          <w:p>
-            <w:pPr>
-              <w:pStyle w:val="ListBullet"/>
-              <w:rPr>
-                <w:sz w:val="18"/>
-                <w:szCs w:val="18"/>
-              </w:rPr>
-            </w:pPr>
-            <w:r>
-              <w:rPr>
-                <w:sz w:val="18"/>
-                <w:szCs w:val="18"/>
-              </w:rPr>
-              <w:t>Side work developing websites for small businesses</w:t>
-            </w:r>
-          </w:p>
-        </w:tc>
-        <w:tc>
-          <w:tcPr>
-            <w:tcW w:w="5579" w:type="dxa"/>
-            <w:tcMar>
-              <w:left w:w="360" w:type="dxa"/>
-            </w:tcMar>
-          </w:tcPr>
-          <w:p>
-            <w:pPr>
-              <w:pStyle w:val="ListBullet"/>
-              <w:rPr>
-                <w:sz w:val="18"/>
-                <w:szCs w:val="18"/>
-              </w:rPr>
-            </w:pPr>
-            <w:r>
-              <w:rPr>
-                <w:sz w:val="18"/>
-                <w:szCs w:val="18"/>
-              </w:rPr>
-              <w:t>Woodworking</w:t>
-            </w:r>
-          </w:p>
-          <w:p>
-            <w:pPr>
-              <w:pStyle w:val="ListBullet"/>
-              <w:rPr>
-                <w:sz w:val="18"/>
-                <w:szCs w:val="18"/>
-              </w:rPr>
-            </w:pPr>
-            <w:r>
-              <w:rPr>
-                <w:sz w:val="18"/>
-                <w:szCs w:val="18"/>
-              </w:rPr>
-              <w:t xml:space="preserve">Recreational Sports: Softball, </w:t>
+              <w:t xml:space="preserve">, </w:t>
             </w:r>
             <w:r>
               <w:rPr>
                 <w:sz w:val="18"/>
-                <w:szCs w:val="18"/>
               </w:rPr>
-              <w:t>&amp; Golf</w:t>
+              <w:t>Kibana</w:t>
+            </w:r>
+            <w:r>
+              <w:rPr>
+                <w:sz w:val="18"/>
+              </w:rPr>
+              <w:t>, Pager Duty</w:t>
             </w:r>
           </w:p>
         </w:tc>
@@ -1810,8 +2101,8 @@
           <w:sz w:val="18"/>
         </w:rPr>
         <w:sectPr>
-          <w:footerReference w:type="default" r:id="rId11"/>
-          <w:headerReference w:type="first" r:id="rId12"/>
+          <w:footerReference w:type="default" r:id="rId14"/>
+          <w:headerReference w:type="first" r:id="rId15"/>
           <w:type w:val="continuous"/>
           <w:pgSz w:w="12240" w:h="15840" w:code="1"/>
           <w:pgMar w:top="720" w:right="720" w:bottom="720" w:left="720" w:header="576" w:footer="720" w:gutter="0"/>
@@ -2121,18 +2412,21 @@
   <w:abstractNum w:abstractNumId="9" w15:restartNumberingAfterBreak="0">
     <w:nsid w:val="FFFFFF89"/>
     <w:multiLevelType w:val="singleLevel"/>
-    <w:tmpl w:val="D20247B2"/>
+    <w:tmpl w:val="AFAE282A"/>
     <w:lvl w:ilvl="0">
       <w:start w:val="1"/>
       <w:numFmt w:val="bullet"/>
+      <w:pStyle w:val="ListBullet"/>
       <w:lvlText w:val=""/>
       <w:lvlJc w:val="left"/>
       <w:pPr>
+        <w:tabs>
+          <w:tab w:val="num" w:pos="360"/>
+        </w:tabs>
         <w:ind w:left="360" w:hanging="360"/>
       </w:pPr>
       <w:rPr>
         <w:rFonts w:ascii="Symbol" w:hAnsi="Symbol" w:hint="default"/>
-        <w:color w:val="1D824C" w:themeColor="accent1"/>
       </w:rPr>
     </w:lvl>
   </w:abstractNum>
@@ -2735,6 +3029,18 @@
   </w:num>
   <w:num w:numId="15" w16cid:durableId="1676691898">
     <w:abstractNumId w:val="13"/>
+  </w:num>
+  <w:num w:numId="16" w16cid:durableId="205139553">
+    <w:abstractNumId w:val="9"/>
+  </w:num>
+  <w:num w:numId="17" w16cid:durableId="348409017">
+    <w:abstractNumId w:val="9"/>
+  </w:num>
+  <w:num w:numId="18" w16cid:durableId="147863826">
+    <w:abstractNumId w:val="9"/>
+  </w:num>
+  <w:num w:numId="19" w16cid:durableId="982197205">
+    <w:abstractNumId w:val="9"/>
   </w:num>
 </w:numbering>
 </file>
@@ -27387,6 +27693,18 @@
       <w:color w:val="1D824C" w:themeColor="accent1"/>
     </w:rPr>
   </w:style>
+  <w:style w:type="character" w:styleId="UnresolvedMention">
+    <w:name w:val="Unresolved Mention"/>
+    <w:basedOn w:val="DefaultParagraphFont"/>
+    <w:uiPriority w:val="99"/>
+    <w:semiHidden/>
+    <w:unhideWhenUsed/>
+    <w:rsid w:val="00FE64DC"/>
+    <w:rPr>
+      <w:color w:val="605E5C"/>
+      <w:shd w:val="clear" w:color="auto" w:fill="E1DFDD"/>
+    </w:rPr>
+  </w:style>
 </w:styles>
 </file>
 
@@ -27473,32 +27791,6 @@
     </w:docPart>
     <w:docPart>
       <w:docPartPr>
-        <w:name w:val="A28B206A23CD4D6A9866EDB08485BCD9"/>
-        <w:category>
-          <w:name w:val="General"/>
-          <w:gallery w:val="placeholder"/>
-        </w:category>
-        <w:types>
-          <w:type w:val="bbPlcHdr"/>
-        </w:types>
-        <w:behaviors>
-          <w:behavior w:val="content"/>
-        </w:behaviors>
-        <w:guid w:val="{102988D0-4AF6-484D-9B22-2D75287CA61A}"/>
-      </w:docPartPr>
-      <w:docPartBody>
-        <w:p>
-          <w:pPr>
-            <w:pStyle w:val="A28B206A23CD4D6A9866EDB08485BCD9"/>
-          </w:pPr>
-          <w:r>
-            <w:t>Activities</w:t>
-          </w:r>
-        </w:p>
-      </w:docPartBody>
-    </w:docPart>
-    <w:docPart>
-      <w:docPartPr>
         <w:name w:val="1D8E62B0EF734368AB981C68E1491144"/>
         <w:category>
           <w:name w:val="General"/>
@@ -27516,58 +27808,6 @@
         <w:p>
           <w:pPr>
             <w:pStyle w:val="1D8E62B0EF734368AB981C68E1491144"/>
-          </w:pPr>
-          <w:r>
-            <w:t>·</w:t>
-          </w:r>
-        </w:p>
-      </w:docPartBody>
-    </w:docPart>
-    <w:docPart>
-      <w:docPartPr>
-        <w:name w:val="0E1DA9C4AF494769A143A09A31361C18"/>
-        <w:category>
-          <w:name w:val="General"/>
-          <w:gallery w:val="placeholder"/>
-        </w:category>
-        <w:types>
-          <w:type w:val="bbPlcHdr"/>
-        </w:types>
-        <w:behaviors>
-          <w:behavior w:val="content"/>
-        </w:behaviors>
-        <w:guid w:val="{C60614BB-D31D-454D-B5D2-6A9677D34152}"/>
-      </w:docPartPr>
-      <w:docPartBody>
-        <w:p>
-          <w:pPr>
-            <w:pStyle w:val="0E1DA9C4AF494769A143A09A31361C18"/>
-          </w:pPr>
-          <w:r>
-            <w:t>·</w:t>
-          </w:r>
-        </w:p>
-      </w:docPartBody>
-    </w:docPart>
-    <w:docPart>
-      <w:docPartPr>
-        <w:name w:val="DE72A6403AAB4C9A957D15134FCF526F"/>
-        <w:category>
-          <w:name w:val="General"/>
-          <w:gallery w:val="placeholder"/>
-        </w:category>
-        <w:types>
-          <w:type w:val="bbPlcHdr"/>
-        </w:types>
-        <w:behaviors>
-          <w:behavior w:val="content"/>
-        </w:behaviors>
-        <w:guid w:val="{F64284D2-47A0-4401-8901-09A23F6DB820}"/>
-      </w:docPartPr>
-      <w:docPartBody>
-        <w:p>
-          <w:pPr>
-            <w:pStyle w:val="DE72A6403AAB4C9A957D15134FCF526F"/>
           </w:pPr>
           <w:r>
             <w:t>·</w:t>
@@ -27637,6 +27877,13 @@
     <w:pitch w:val="variable"/>
     <w:sig w:usb0="E4002EFF" w:usb1="C000E47F" w:usb2="00000009" w:usb3="00000000" w:csb0="000001FF" w:csb1="00000000"/>
   </w:font>
+  <w:font w:name="Segoe UI Emoji">
+    <w:panose1 w:val="020B0502040204020203"/>
+    <w:charset w:val="00"/>
+    <w:family w:val="swiss"/>
+    <w:pitch w:val="variable"/>
+    <w:sig w:usb0="00000003" w:usb1="02000000" w:usb2="00000000" w:usb3="00000000" w:csb0="00000001" w:csb1="00000000"/>
+  </w:font>
   <w:font w:name="Calibri Light">
     <w:panose1 w:val="020F0302020204030204"/>
     <w:charset w:val="00"/>
@@ -27670,6 +27917,8 @@
     <w:rsid w:val="00635AF0"/>
     <w:rsid w:val="00852277"/>
     <w:rsid w:val="00926843"/>
+    <w:rsid w:val="00B21306"/>
+    <w:rsid w:val="00D525D9"/>
     <w:rsid w:val="00E83F54"/>
   </w:rsids>
   <m:mathPr>
@@ -28166,6 +28415,14 @@
     <w:name w:val="DE72A6403AAB4C9A957D15134FCF526F"/>
     <w:rsid w:val="005A0F2F"/>
   </w:style>
+  <w:style w:type="paragraph" w:customStyle="1" w:styleId="57DD0EE1EC8546C28BFBE16F09372C9C">
+    <w:name w:val="57DD0EE1EC8546C28BFBE16F09372C9C"/>
+    <w:rsid w:val="00B21306"/>
+    <w:rPr>
+      <w:kern w:val="2"/>
+      <w14:ligatures w14:val="standardContextual"/>
+    </w:rPr>
+  </w:style>
 </w:styles>
 </file>
 

</xml_diff>